<commit_message>
做到 https://medium.com/@ripoche.b/create-a-spa-with-role-based-authentication-with-laravel-and-vue-js-ac4b260b882f的Create ‘resources/js/auth.js’ file and insert the following code的部分 前端沒有動
</commit_message>
<xml_diff>
--- a/系統相關文件/專案git後操作步驟.docx
+++ b/系統相關文件/專案git後操作步驟.docx
@@ -2801,7 +2801,16 @@
           <w:rFonts w:ascii="Times New Roman" w:eastAsia="標楷體" w:hAnsi="Times New Roman" w:cs="Times New Roman"/>
           <w:highlight w:val="yellow"/>
         </w:rPr>
-        <w:t xml:space="preserve"> artisan serve --host=0.0.0.0 --port=</w:t>
+        <w:t xml:space="preserve"> artisan serve </w:t>
+      </w:r>
+      <w:bookmarkStart w:id="0" w:name="_GoBack"/>
+      <w:bookmarkEnd w:id="0"/>
+      <w:r>
+        <w:rPr>
+          <w:rFonts w:ascii="Times New Roman" w:eastAsia="標楷體" w:hAnsi="Times New Roman" w:cs="Times New Roman"/>
+          <w:highlight w:val="yellow"/>
+        </w:rPr>
+        <w:t>--port=</w:t>
       </w:r>
       <w:r>
         <w:rPr>
@@ -3047,7 +3056,7 @@
               </wp:anchor>
             </w:drawing>
           </mc:Choice>
-          <mc:Fallback xmlns:cx="http://schemas.microsoft.com/office/drawing/2014/chartex" xmlns:w15="http://schemas.microsoft.com/office/word/2012/wordml" xmlns:w16se="http://schemas.microsoft.com/office/word/2015/wordml/symex">
+          <mc:Fallback xmlns:w16se="http://schemas.microsoft.com/office/word/2015/wordml/symex" xmlns:w15="http://schemas.microsoft.com/office/word/2012/wordml" xmlns:cx="http://schemas.microsoft.com/office/drawing/2014/chartex">
             <w:pict>
               <v:rect w14:anchorId="1804F09B" id="矩形 6" o:spid="_x0000_s1026" style="position:absolute;margin-left:372.95pt;margin-top:102.25pt;width:35.3pt;height:21.6pt;z-index:251659264;visibility:visible;mso-wrap-style:square;mso-wrap-distance-left:9pt;mso-wrap-distance-top:0;mso-wrap-distance-right:9pt;mso-wrap-distance-bottom:0;mso-position-horizontal:absolute;mso-position-horizontal-relative:text;mso-position-vertical:absolute;mso-position-vertical-relative:text;v-text-anchor:middle" o:gfxdata="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" filled="f" strokecolor="red" strokeweight="3pt"/>
             </w:pict>
@@ -3194,7 +3203,7 @@
         <w:pStyle w:val="a3"/>
         <w:ind w:leftChars="0" w:left="840"/>
         <w:rPr>
-          <w:rFonts w:ascii="Times New Roman" w:eastAsia="標楷體" w:hAnsi="Times New Roman" w:cs="Times New Roman" w:hint="eastAsia"/>
+          <w:rFonts w:ascii="Times New Roman" w:eastAsia="標楷體" w:hAnsi="Times New Roman" w:cs="Times New Roman"/>
         </w:rPr>
       </w:pPr>
       <w:proofErr w:type="gramStart"/>
@@ -3224,7 +3233,7 @@
     <w:p>
       <w:pPr>
         <w:rPr>
-          <w:rFonts w:ascii="Times New Roman" w:eastAsia="標楷體" w:hAnsi="Times New Roman" w:cs="Times New Roman" w:hint="eastAsia"/>
+          <w:rFonts w:ascii="Times New Roman" w:eastAsia="標楷體" w:hAnsi="Times New Roman" w:cs="Times New Roman"/>
         </w:rPr>
       </w:pPr>
     </w:p>
@@ -3346,8 +3355,6 @@
           <w:rFonts w:ascii="Times New Roman" w:eastAsia="標楷體" w:hAnsi="Times New Roman" w:cs="Times New Roman"/>
         </w:rPr>
       </w:pPr>
-      <w:bookmarkStart w:id="0" w:name="_GoBack"/>
-      <w:bookmarkEnd w:id="0"/>
     </w:p>
     <w:p>
       <w:pPr>
@@ -6110,7 +6117,7 @@
   <a:extraClrSchemeLst/>
   <a:extLst>
     <a:ext uri="{05A4C25C-085E-4340-85A3-A5531E510DB2}">
-      <thm15:themeFamily xmlns="" xmlns:thm15="http://schemas.microsoft.com/office/thememl/2012/main" name="Office Theme" id="{62F939B6-93AF-4DB8-9C6B-D6C7DFDC589F}" vid="{4A3C46E8-61CC-4603-A589-7422A47A8E4A}"/>
+      <thm15:themeFamily xmlns:thm15="http://schemas.microsoft.com/office/thememl/2012/main" xmlns="" name="Office Theme" id="{62F939B6-93AF-4DB8-9C6B-D6C7DFDC589F}" vid="{4A3C46E8-61CC-4603-A589-7422A47A8E4A}"/>
     </a:ext>
   </a:extLst>
 </a:theme>

</xml_diff>